<commit_message>
13 - Defining Classes create folder
</commit_message>
<xml_diff>
--- a/12 - Exercise Functional Programming/05-CSharp-Advanced-Functional-Programming-Exercises.docx
+++ b/12 - Exercise Functional Programming/05-CSharp-Advanced-Functional-Programming-Exercises.docx
@@ -61,7 +61,19 @@
           <w:rPr>
             <w:rStyle w:val="Hyperlink"/>
           </w:rPr>
-          <w:t>Judge</w:t>
+          <w:t>Jud</w:t>
+        </w:r>
+        <w:r>
+          <w:rPr>
+            <w:rStyle w:val="Hyperlink"/>
+          </w:rPr>
+          <w:t>g</w:t>
+        </w:r>
+        <w:r>
+          <w:rPr>
+            <w:rStyle w:val="Hyperlink"/>
+          </w:rPr>
+          <w:t>e</w:t>
         </w:r>
       </w:hyperlink>
     </w:p>
@@ -3111,7 +3123,7 @@
               <w:jc w:val="both"/>
               <w:rPr>
                 <w:rFonts w:ascii="Consolas" w:hAnsi="Consolas"/>
-                <w:lang w:val="bg-BG"/>
+                <w:noProof/>
               </w:rPr>
             </w:pPr>
             <w:r>
@@ -3119,24 +3131,7 @@
                 <w:rFonts w:ascii="Consolas" w:hAnsi="Consolas"/>
                 <w:noProof/>
               </w:rPr>
-              <w:t>10</w:t>
-            </w:r>
-          </w:p>
-          <w:p>
-            <w:pPr>
-              <w:spacing w:after="0"/>
-              <w:jc w:val="both"/>
-              <w:rPr>
-                <w:rFonts w:ascii="Consolas" w:hAnsi="Consolas"/>
-                <w:noProof/>
-              </w:rPr>
-            </w:pPr>
-            <w:r>
-              <w:rPr>
-                <w:rFonts w:ascii="Consolas" w:hAnsi="Consolas"/>
-                <w:noProof/>
-              </w:rPr>
-              <w:t>1 1 1 2</w:t>
+              <w:t>Lis</w:t>
             </w:r>
           </w:p>
         </w:tc>
@@ -3263,6 +3258,7 @@
         </w:rPr>
       </w:pPr>
       <w:r>
+        <w:lastRenderedPageBreak/>
         <w:t>Predicate Party!</w:t>
       </w:r>
     </w:p>
@@ -4399,7 +4395,6 @@
           <w:rFonts w:ascii="Consolas" w:hAnsi="Consolas"/>
           <w:noProof/>
         </w:rPr>
-        <w:lastRenderedPageBreak/>
         <w:t>"</w:t>
       </w:r>
       <w:r>
@@ -4436,6 +4431,7 @@
           <w:rFonts w:ascii="Consolas" w:hAnsi="Consolas"/>
           <w:noProof/>
         </w:rPr>
+        <w:lastRenderedPageBreak/>
         <w:t>"</w:t>
       </w:r>
       <w:r>
@@ -5293,11 +5289,9 @@
       </w:tr>
     </w:tbl>
     <w:p>
-      <w:pPr>
-        <w:rPr>
-          <w:lang w:val="bg-BG"/>
-        </w:rPr>
-      </w:pPr>
+      <w:r>
+        <w:t xml:space="preserve">Int </w:t>
+      </w:r>
     </w:p>
     <w:sectPr>
       <w:headerReference w:type="default" r:id="rId10"/>

</xml_diff>